<commit_message>
Assignment 2 + nieuwe data square wave assignment 1
</commit_message>
<xml_diff>
--- a/Assignment 2/Assignment 2.docx
+++ b/Assignment 2/Assignment 2.docx
@@ -39,7 +39,49 @@
         <w:rPr>
           <w:lang w:val="nl-BE"/>
         </w:rPr>
-        <w:t>See C8 slide 74 maximum closed loop bandwidth and no steady state error), maar maxime zegt dat hij blijkbaar in de les heeft gezegd</w:t>
+        <w:t xml:space="preserve">See C8 slide 74 maximum </w:t>
+      </w:r>
+      <w:proofErr w:type="spellStart"/>
+      <w:r>
+        <w:rPr>
+          <w:lang w:val="nl-BE"/>
+        </w:rPr>
+        <w:t>closed</w:t>
+      </w:r>
+      <w:proofErr w:type="spellEnd"/>
+      <w:r>
+        <w:rPr>
+          <w:lang w:val="nl-BE"/>
+        </w:rPr>
+        <w:t xml:space="preserve"> loop </w:t>
+      </w:r>
+      <w:proofErr w:type="spellStart"/>
+      <w:r>
+        <w:rPr>
+          <w:lang w:val="nl-BE"/>
+        </w:rPr>
+        <w:t>bandwidth</w:t>
+      </w:r>
+      <w:proofErr w:type="spellEnd"/>
+      <w:r>
+        <w:rPr>
+          <w:lang w:val="nl-BE"/>
+        </w:rPr>
+        <w:t xml:space="preserve"> </w:t>
+      </w:r>
+      <w:proofErr w:type="spellStart"/>
+      <w:r>
+        <w:rPr>
+          <w:lang w:val="nl-BE"/>
+        </w:rPr>
+        <w:t>and</w:t>
+      </w:r>
+      <w:proofErr w:type="spellEnd"/>
+      <w:r>
+        <w:rPr>
+          <w:lang w:val="nl-BE"/>
+        </w:rPr>
+        <w:t xml:space="preserve"> no steady state error), maar maxime zegt dat hij blijkbaar in de les heeft gezegd</w:t>
       </w:r>
       <w:r>
         <w:rPr>
@@ -59,11 +101,21 @@
       <w:r>
         <w:t xml:space="preserve">1e </w:t>
       </w:r>
-      <w:r>
-        <w:t xml:space="preserve">ander </w:t>
-      </w:r>
-      <w:r>
-        <w:t xml:space="preserve">verslag: </w:t>
+      <w:proofErr w:type="spellStart"/>
+      <w:r>
+        <w:t>ander</w:t>
+      </w:r>
+      <w:proofErr w:type="spellEnd"/>
+      <w:r>
+        <w:t xml:space="preserve"> </w:t>
+      </w:r>
+      <w:proofErr w:type="spellStart"/>
+      <w:r>
+        <w:t>verslag</w:t>
+      </w:r>
+      <w:proofErr w:type="spellEnd"/>
+      <w:r>
+        <w:t xml:space="preserve">: </w:t>
       </w:r>
       <w:r>
         <w:br/>
@@ -85,7 +137,15 @@
     <w:p/>
     <w:p>
       <w:r>
-        <w:t xml:space="preserve">We want fast respons </w:t>
+        <w:t xml:space="preserve">We want fast </w:t>
+      </w:r>
+      <w:proofErr w:type="spellStart"/>
+      <w:r>
+        <w:t>respons</w:t>
+      </w:r>
+      <w:proofErr w:type="spellEnd"/>
+      <w:r>
+        <w:t xml:space="preserve"> </w:t>
       </w:r>
       <w:r>
         <w:sym w:font="Wingdings" w:char="F0E0"/>
@@ -106,12 +166,28 @@
     <w:p>
       <w:r>
         <w:tab/>
-        <w:t>But C8 slide 82 sampling frequency at least 10-20 times larger then bandwidth</w:t>
-      </w:r>
-    </w:p>
-    <w:p>
-      <w:r>
-        <w:t xml:space="preserve">Lowest possible influence of high freq noise </w:t>
+        <w:t xml:space="preserve">But C8 slide 82 sampling frequency at least 10-20 times larger </w:t>
+      </w:r>
+      <w:proofErr w:type="spellStart"/>
+      <w:r>
+        <w:t>then</w:t>
+      </w:r>
+      <w:proofErr w:type="spellEnd"/>
+      <w:r>
+        <w:t xml:space="preserve"> bandwidth</w:t>
+      </w:r>
+    </w:p>
+    <w:p>
+      <w:r>
+        <w:t xml:space="preserve">Lowest possible influence of high </w:t>
+      </w:r>
+      <w:proofErr w:type="spellStart"/>
+      <w:r>
+        <w:t>freq</w:t>
+      </w:r>
+      <w:proofErr w:type="spellEnd"/>
+      <w:r>
+        <w:t xml:space="preserve"> noise </w:t>
       </w:r>
       <w:r>
         <w:sym w:font="Wingdings" w:char="F0E0"/>
@@ -155,7 +231,7 @@
                     <pic:cNvPicPr/>
                   </pic:nvPicPr>
                   <pic:blipFill>
-                    <a:blip r:embed="rId5"/>
+                    <a:blip r:embed="rId6"/>
                     <a:stretch>
                       <a:fillRect/>
                     </a:stretch>
@@ -197,7 +273,7 @@
                     <pic:cNvPicPr/>
                   </pic:nvPicPr>
                   <pic:blipFill>
-                    <a:blip r:embed="rId6"/>
+                    <a:blip r:embed="rId7"/>
                     <a:stretch>
                       <a:fillRect/>
                     </a:stretch>
@@ -237,7 +313,7 @@
                     <pic:cNvPicPr/>
                   </pic:nvPicPr>
                   <pic:blipFill>
-                    <a:blip r:embed="rId7"/>
+                    <a:blip r:embed="rId8"/>
                     <a:stretch>
                       <a:fillRect/>
                     </a:stretch>
@@ -285,9 +361,11 @@
       <w:r>
         <w:t xml:space="preserve">Choose </w:t>
       </w:r>
+      <w:proofErr w:type="spellStart"/>
       <w:r>
         <w:t>Dphi_PI</w:t>
       </w:r>
+      <w:proofErr w:type="spellEnd"/>
       <w:r>
         <w:t xml:space="preserve"> =</w:t>
       </w:r>
@@ -319,7 +397,15 @@
       </w:pPr>
       <w:r>
         <w:tab/>
-        <w:t>The smaller this margin, the bigger T_i -&gt; better to prevent phase lag problems</w:t>
+        <w:t xml:space="preserve">The smaller this margin, the bigger </w:t>
+      </w:r>
+      <w:proofErr w:type="spellStart"/>
+      <w:r>
+        <w:t>T_i</w:t>
+      </w:r>
+      <w:proofErr w:type="spellEnd"/>
+      <w:r>
+        <w:t xml:space="preserve"> -&gt; better to prevent phase lag problems</w:t>
       </w:r>
       <w:r>
         <w:t xml:space="preserve"> ( took 12°)</w:t>
@@ -352,8 +438,353 @@
         <w:spacing w:after="0" w:line="240" w:lineRule="auto"/>
       </w:pPr>
     </w:p>
-    <w:p/>
-    <w:p/>
+    <w:p>
+      <w:pPr>
+        <w:autoSpaceDE w:val="0"/>
+        <w:autoSpaceDN w:val="0"/>
+        <w:adjustRightInd w:val="0"/>
+        <w:spacing w:after="0" w:line="240" w:lineRule="auto"/>
+      </w:pPr>
+    </w:p>
+    <w:p>
+      <w:pPr>
+        <w:autoSpaceDE w:val="0"/>
+        <w:autoSpaceDN w:val="0"/>
+        <w:adjustRightInd w:val="0"/>
+        <w:spacing w:after="0" w:line="240" w:lineRule="auto"/>
+        <w:rPr>
+          <w:lang w:val="nl-BE"/>
+        </w:rPr>
+      </w:pPr>
+    </w:p>
+    <w:p>
+      <w:pPr>
+        <w:autoSpaceDE w:val="0"/>
+        <w:autoSpaceDN w:val="0"/>
+        <w:adjustRightInd w:val="0"/>
+        <w:spacing w:after="0" w:line="240" w:lineRule="auto"/>
+        <w:rPr>
+          <w:lang w:val="nl-BE"/>
+        </w:rPr>
+      </w:pPr>
+    </w:p>
+    <w:p>
+      <w:pPr>
+        <w:autoSpaceDE w:val="0"/>
+        <w:autoSpaceDN w:val="0"/>
+        <w:adjustRightInd w:val="0"/>
+        <w:spacing w:after="0" w:line="240" w:lineRule="auto"/>
+        <w:rPr>
+          <w:lang w:val="nl-BE"/>
+        </w:rPr>
+      </w:pPr>
+    </w:p>
+    <w:p>
+      <w:pPr>
+        <w:autoSpaceDE w:val="0"/>
+        <w:autoSpaceDN w:val="0"/>
+        <w:adjustRightInd w:val="0"/>
+        <w:spacing w:after="0" w:line="240" w:lineRule="auto"/>
+        <w:rPr>
+          <w:lang w:val="nl-BE"/>
+        </w:rPr>
+      </w:pPr>
+    </w:p>
+    <w:p>
+      <w:pPr>
+        <w:autoSpaceDE w:val="0"/>
+        <w:autoSpaceDN w:val="0"/>
+        <w:adjustRightInd w:val="0"/>
+        <w:spacing w:after="0" w:line="240" w:lineRule="auto"/>
+        <w:rPr>
+          <w:lang w:val="nl-BE"/>
+        </w:rPr>
+      </w:pPr>
+    </w:p>
+    <w:p>
+      <w:pPr>
+        <w:autoSpaceDE w:val="0"/>
+        <w:autoSpaceDN w:val="0"/>
+        <w:adjustRightInd w:val="0"/>
+        <w:spacing w:after="0" w:line="240" w:lineRule="auto"/>
+        <w:rPr>
+          <w:lang w:val="nl-BE"/>
+        </w:rPr>
+      </w:pPr>
+    </w:p>
+    <w:p>
+      <w:pPr>
+        <w:autoSpaceDE w:val="0"/>
+        <w:autoSpaceDN w:val="0"/>
+        <w:adjustRightInd w:val="0"/>
+        <w:spacing w:after="0" w:line="240" w:lineRule="auto"/>
+        <w:rPr>
+          <w:lang w:val="nl-BE"/>
+        </w:rPr>
+      </w:pPr>
+    </w:p>
+    <w:p>
+      <w:pPr>
+        <w:autoSpaceDE w:val="0"/>
+        <w:autoSpaceDN w:val="0"/>
+        <w:adjustRightInd w:val="0"/>
+        <w:spacing w:after="0" w:line="240" w:lineRule="auto"/>
+        <w:rPr>
+          <w:lang w:val="nl-BE"/>
+        </w:rPr>
+      </w:pPr>
+      <w:proofErr w:type="spellStart"/>
+      <w:r>
+        <w:rPr>
+          <w:lang w:val="nl-BE"/>
+        </w:rPr>
+        <w:lastRenderedPageBreak/>
+        <w:t>Conclusions</w:t>
+      </w:r>
+      <w:proofErr w:type="spellEnd"/>
+      <w:r>
+        <w:rPr>
+          <w:lang w:val="nl-BE"/>
+        </w:rPr>
+        <w:t xml:space="preserve"> </w:t>
+      </w:r>
+      <w:r>
+        <w:rPr>
+          <w:lang w:val="nl-BE"/>
+        </w:rPr>
+        <w:t>open loop bode p</w:t>
+      </w:r>
+      <w:r>
+        <w:rPr>
+          <w:lang w:val="nl-BE"/>
+        </w:rPr>
+        <w:t>lot</w:t>
+      </w:r>
+    </w:p>
+    <w:p>
+      <w:pPr>
+        <w:autoSpaceDE w:val="0"/>
+        <w:autoSpaceDN w:val="0"/>
+        <w:adjustRightInd w:val="0"/>
+        <w:spacing w:after="0" w:line="240" w:lineRule="auto"/>
+        <w:rPr>
+          <w:lang w:val="nl-BE"/>
+        </w:rPr>
+      </w:pPr>
+    </w:p>
+    <w:p>
+      <w:pPr>
+        <w:pStyle w:val="Lijstalinea"/>
+        <w:numPr>
+          <w:ilvl w:val="0"/>
+          <w:numId w:val="2"/>
+        </w:numPr>
+        <w:autoSpaceDE w:val="0"/>
+        <w:autoSpaceDN w:val="0"/>
+        <w:adjustRightInd w:val="0"/>
+        <w:spacing w:after="0" w:line="240" w:lineRule="auto"/>
+      </w:pPr>
+      <w:r>
+        <w:t>DC gain -&gt; infinity,  steady state error = 0</w:t>
+      </w:r>
+    </w:p>
+    <w:p>
+      <w:pPr>
+        <w:pStyle w:val="Lijstalinea"/>
+        <w:numPr>
+          <w:ilvl w:val="0"/>
+          <w:numId w:val="2"/>
+        </w:numPr>
+      </w:pPr>
+      <w:r>
+        <w:t>Gm = 1.64, design value 2, problem?</w:t>
+      </w:r>
+    </w:p>
+    <w:p>
+      <w:pPr>
+        <w:pStyle w:val="Lijstalinea"/>
+        <w:numPr>
+          <w:ilvl w:val="0"/>
+          <w:numId w:val="2"/>
+        </w:numPr>
+      </w:pPr>
+      <w:r>
+        <w:t>PM = 44,6 ok</w:t>
+      </w:r>
+    </w:p>
+    <w:p>
+      <w:pPr>
+        <w:pStyle w:val="Lijstalinea"/>
+        <w:numPr>
+          <w:ilvl w:val="0"/>
+          <w:numId w:val="2"/>
+        </w:numPr>
+      </w:pPr>
+      <w:r>
+        <w:rPr>
+          <w:lang w:val="nl-BE"/>
+        </w:rPr>
+        <w:drawing>
+          <wp:anchor distT="0" distB="0" distL="114300" distR="114300" simplePos="0" relativeHeight="251658240" behindDoc="0" locked="0" layoutInCell="1" allowOverlap="1" wp14:anchorId="2DDAC204" wp14:editId="768C97C9">
+            <wp:simplePos x="0" y="0"/>
+            <wp:positionH relativeFrom="column">
+              <wp:posOffset>255674</wp:posOffset>
+            </wp:positionH>
+            <wp:positionV relativeFrom="paragraph">
+              <wp:posOffset>312593</wp:posOffset>
+            </wp:positionV>
+            <wp:extent cx="2436899" cy="1052946"/>
+            <wp:effectExtent l="0" t="0" r="1905" b="0"/>
+            <wp:wrapThrough wrapText="bothSides">
+              <wp:wrapPolygon edited="0">
+                <wp:start x="0" y="0"/>
+                <wp:lineTo x="0" y="21105"/>
+                <wp:lineTo x="21448" y="21105"/>
+                <wp:lineTo x="21448" y="0"/>
+                <wp:lineTo x="0" y="0"/>
+              </wp:wrapPolygon>
+            </wp:wrapThrough>
+            <wp:docPr id="4" name="Afbeelding 4" descr="Afbeelding met tekst&#10;&#10;Automatisch gegenereerde beschrijving"/>
+            <wp:cNvGraphicFramePr>
+              <a:graphicFrameLocks xmlns:a="http://schemas.openxmlformats.org/drawingml/2006/main" noChangeAspect="1"/>
+            </wp:cNvGraphicFramePr>
+            <a:graphic xmlns:a="http://schemas.openxmlformats.org/drawingml/2006/main">
+              <a:graphicData uri="http://schemas.openxmlformats.org/drawingml/2006/picture">
+                <pic:pic xmlns:pic="http://schemas.openxmlformats.org/drawingml/2006/picture">
+                  <pic:nvPicPr>
+                    <pic:cNvPr id="4" name="Afbeelding 4" descr="Afbeelding met tekst&#10;&#10;Automatisch gegenereerde beschrijving"/>
+                    <pic:cNvPicPr/>
+                  </pic:nvPicPr>
+                  <pic:blipFill>
+                    <a:blip r:embed="rId9">
+                      <a:extLst>
+                        <a:ext uri="{28A0092B-C50C-407E-A947-70E740481C1C}">
+                          <a14:useLocalDpi xmlns:a14="http://schemas.microsoft.com/office/drawing/2010/main" val="0"/>
+                        </a:ext>
+                      </a:extLst>
+                    </a:blip>
+                    <a:stretch>
+                      <a:fillRect/>
+                    </a:stretch>
+                  </pic:blipFill>
+                  <pic:spPr>
+                    <a:xfrm>
+                      <a:off x="0" y="0"/>
+                      <a:ext cx="2436899" cy="1052946"/>
+                    </a:xfrm>
+                    <a:prstGeom prst="rect">
+                      <a:avLst/>
+                    </a:prstGeom>
+                  </pic:spPr>
+                </pic:pic>
+              </a:graphicData>
+            </a:graphic>
+            <wp14:sizeRelH relativeFrom="margin">
+              <wp14:pctWidth>0</wp14:pctWidth>
+            </wp14:sizeRelH>
+            <wp14:sizeRelV relativeFrom="margin">
+              <wp14:pctHeight>0</wp14:pctHeight>
+            </wp14:sizeRelV>
+          </wp:anchor>
+        </w:drawing>
+      </w:r>
+      <w:r>
+        <w:t>BW = 63.07rad/s just 10 times smaller than fs (=100*2pi = 628) , ok</w:t>
+      </w:r>
+    </w:p>
+    <w:p>
+      <w:pPr>
+        <w:ind w:left="360"/>
+      </w:pPr>
+      <w:r>
+        <w:drawing>
+          <wp:anchor distT="0" distB="0" distL="114300" distR="114300" simplePos="0" relativeHeight="251659264" behindDoc="0" locked="0" layoutInCell="1" allowOverlap="1" wp14:anchorId="168211BF" wp14:editId="48AFF6DF">
+            <wp:simplePos x="0" y="0"/>
+            <wp:positionH relativeFrom="column">
+              <wp:posOffset>201526</wp:posOffset>
+            </wp:positionH>
+            <wp:positionV relativeFrom="paragraph">
+              <wp:posOffset>1299498</wp:posOffset>
+            </wp:positionV>
+            <wp:extent cx="3587593" cy="665018"/>
+            <wp:effectExtent l="0" t="0" r="0" b="1905"/>
+            <wp:wrapSquare wrapText="bothSides"/>
+            <wp:docPr id="8" name="Afbeelding 8"/>
+            <wp:cNvGraphicFramePr>
+              <a:graphicFrameLocks xmlns:a="http://schemas.openxmlformats.org/drawingml/2006/main" noChangeAspect="1"/>
+            </wp:cNvGraphicFramePr>
+            <a:graphic xmlns:a="http://schemas.openxmlformats.org/drawingml/2006/main">
+              <a:graphicData uri="http://schemas.openxmlformats.org/drawingml/2006/picture">
+                <pic:pic xmlns:pic="http://schemas.openxmlformats.org/drawingml/2006/picture">
+                  <pic:nvPicPr>
+                    <pic:cNvPr id="1" name=""/>
+                    <pic:cNvPicPr/>
+                  </pic:nvPicPr>
+                  <pic:blipFill>
+                    <a:blip r:embed="rId10">
+                      <a:extLst>
+                        <a:ext uri="{28A0092B-C50C-407E-A947-70E740481C1C}">
+                          <a14:useLocalDpi xmlns:a14="http://schemas.microsoft.com/office/drawing/2010/main" val="0"/>
+                        </a:ext>
+                      </a:extLst>
+                    </a:blip>
+                    <a:stretch>
+                      <a:fillRect/>
+                    </a:stretch>
+                  </pic:blipFill>
+                  <pic:spPr>
+                    <a:xfrm>
+                      <a:off x="0" y="0"/>
+                      <a:ext cx="3587593" cy="665018"/>
+                    </a:xfrm>
+                    <a:prstGeom prst="rect">
+                      <a:avLst/>
+                    </a:prstGeom>
+                  </pic:spPr>
+                </pic:pic>
+              </a:graphicData>
+            </a:graphic>
+          </wp:anchor>
+        </w:drawing>
+      </w:r>
+      <w:r>
+        <w:drawing>
+          <wp:inline distT="0" distB="0" distL="0" distR="0" wp14:anchorId="3C1AC1F0" wp14:editId="698EF9DD">
+            <wp:extent cx="2548246" cy="713509"/>
+            <wp:effectExtent l="0" t="0" r="5080" b="0"/>
+            <wp:docPr id="6" name="Afbeelding 6" descr="Afbeelding met tekst&#10;&#10;Automatisch gegenereerde beschrijving"/>
+            <wp:cNvGraphicFramePr>
+              <a:graphicFrameLocks xmlns:a="http://schemas.openxmlformats.org/drawingml/2006/main" noChangeAspect="1"/>
+            </wp:cNvGraphicFramePr>
+            <a:graphic xmlns:a="http://schemas.openxmlformats.org/drawingml/2006/main">
+              <a:graphicData uri="http://schemas.openxmlformats.org/drawingml/2006/picture">
+                <pic:pic xmlns:pic="http://schemas.openxmlformats.org/drawingml/2006/picture">
+                  <pic:nvPicPr>
+                    <pic:cNvPr id="6" name="Afbeelding 6" descr="Afbeelding met tekst&#10;&#10;Automatisch gegenereerde beschrijving"/>
+                    <pic:cNvPicPr/>
+                  </pic:nvPicPr>
+                  <pic:blipFill>
+                    <a:blip r:embed="rId11"/>
+                    <a:stretch>
+                      <a:fillRect/>
+                    </a:stretch>
+                  </pic:blipFill>
+                  <pic:spPr>
+                    <a:xfrm>
+                      <a:off x="0" y="0"/>
+                      <a:ext cx="2555804" cy="715625"/>
+                    </a:xfrm>
+                    <a:prstGeom prst="rect">
+                      <a:avLst/>
+                    </a:prstGeom>
+                  </pic:spPr>
+                </pic:pic>
+              </a:graphicData>
+            </a:graphic>
+          </wp:inline>
+        </w:drawing>
+      </w:r>
+    </w:p>
     <w:sectPr>
       <w:pgSz w:w="11906" w:h="16838"/>
       <w:pgMar w:top="1417" w:right="1417" w:bottom="1417" w:left="1417" w:header="708" w:footer="708" w:gutter="0"/>
@@ -362,6 +793,243 @@
     </w:sectPr>
   </w:body>
 </w:document>
+</file>
+
+<file path=word/numbering.xml><?xml version="1.0" encoding="utf-8"?>
+<w:numbering xmlns:wpc="http://schemas.microsoft.com/office/word/2010/wordprocessingCanvas" xmlns:cx="http://schemas.microsoft.com/office/drawing/2014/chartex" xmlns:cx1="http://schemas.microsoft.com/office/drawing/2015/9/8/chartex" xmlns:cx2="http://schemas.microsoft.com/office/drawing/2015/10/21/chartex" xmlns:cx3="http://schemas.microsoft.com/office/drawing/2016/5/9/chartex" xmlns:cx4="http://schemas.microsoft.com/office/drawing/2016/5/10/chartex" xmlns:cx5="http://schemas.microsoft.com/office/drawing/2016/5/11/chartex" xmlns:cx6="http://schemas.microsoft.com/office/drawing/2016/5/12/chartex" xmlns:cx7="http://schemas.microsoft.com/office/drawing/2016/5/13/chartex" xmlns:cx8="http://schemas.microsoft.com/office/drawing/2016/5/14/chartex" xmlns:mc="http://schemas.openxmlformats.org/markup-compatibility/2006" xmlns:aink="http://schemas.microsoft.com/office/drawing/2016/ink" xmlns:am3d="http://schemas.microsoft.com/office/drawing/2017/model3d" xmlns:o="urn:schemas-microsoft-com:office:office" xmlns:r="http://schemas.openxmlformats.org/officeDocument/2006/relationships" xmlns:m="http://schemas.openxmlformats.org/officeDocument/2006/math" xmlns:v="urn:schemas-microsoft-com:vml" xmlns:wp14="http://schemas.microsoft.com/office/word/2010/wordprocessingDrawing" xmlns:wp="http://schemas.openxmlformats.org/drawingml/2006/wordprocessingDrawing" xmlns:w10="urn:schemas-microsoft-com:office:word" xmlns:w="http://schemas.openxmlformats.org/wordprocessingml/2006/main" xmlns:w14="http://schemas.microsoft.com/office/word/2010/wordml" xmlns:w15="http://schemas.microsoft.com/office/word/2012/wordml" xmlns:w16cex="http://schemas.microsoft.com/office/word/2018/wordml/cex" xmlns:w16cid="http://schemas.microsoft.com/office/word/2016/wordml/cid" xmlns:w16="http://schemas.microsoft.com/office/word/2018/wordml" xmlns:w16sdtdh="http://schemas.microsoft.com/office/word/2020/wordml/sdtdatahash" xmlns:w16se="http://schemas.microsoft.com/office/word/2015/wordml/symex" xmlns:wpg="http://schemas.microsoft.com/office/word/2010/wordprocessingGroup" xmlns:wpi="http://schemas.microsoft.com/office/word/2010/wordprocessingInk" xmlns:wne="http://schemas.microsoft.com/office/word/2006/wordml" xmlns:wps="http://schemas.microsoft.com/office/word/2010/wordprocessingShape" mc:Ignorable="w14 w15 w16se w16cid w16 w16cex w16sdtdh wp14">
+  <w:abstractNum w:abstractNumId="0" w15:restartNumberingAfterBreak="0">
+    <w:nsid w:val="5A2E5F9A"/>
+    <w:multiLevelType w:val="hybridMultilevel"/>
+    <w:tmpl w:val="F20660C2"/>
+    <w:lvl w:ilvl="0" w:tplc="08130001">
+      <w:start w:val="1"/>
+      <w:numFmt w:val="bullet"/>
+      <w:lvlText w:val=""/>
+      <w:lvlJc w:val="left"/>
+      <w:pPr>
+        <w:ind w:left="720" w:hanging="360"/>
+      </w:pPr>
+      <w:rPr>
+        <w:rFonts w:ascii="Symbol" w:hAnsi="Symbol" w:hint="default"/>
+      </w:rPr>
+    </w:lvl>
+    <w:lvl w:ilvl="1" w:tplc="08130003" w:tentative="1">
+      <w:start w:val="1"/>
+      <w:numFmt w:val="bullet"/>
+      <w:lvlText w:val="o"/>
+      <w:lvlJc w:val="left"/>
+      <w:pPr>
+        <w:ind w:left="1440" w:hanging="360"/>
+      </w:pPr>
+      <w:rPr>
+        <w:rFonts w:ascii="Courier New" w:hAnsi="Courier New" w:cs="Courier New" w:hint="default"/>
+      </w:rPr>
+    </w:lvl>
+    <w:lvl w:ilvl="2" w:tplc="08130005" w:tentative="1">
+      <w:start w:val="1"/>
+      <w:numFmt w:val="bullet"/>
+      <w:lvlText w:val=""/>
+      <w:lvlJc w:val="left"/>
+      <w:pPr>
+        <w:ind w:left="2160" w:hanging="360"/>
+      </w:pPr>
+      <w:rPr>
+        <w:rFonts w:ascii="Wingdings" w:hAnsi="Wingdings" w:hint="default"/>
+      </w:rPr>
+    </w:lvl>
+    <w:lvl w:ilvl="3" w:tplc="08130001" w:tentative="1">
+      <w:start w:val="1"/>
+      <w:numFmt w:val="bullet"/>
+      <w:lvlText w:val=""/>
+      <w:lvlJc w:val="left"/>
+      <w:pPr>
+        <w:ind w:left="2880" w:hanging="360"/>
+      </w:pPr>
+      <w:rPr>
+        <w:rFonts w:ascii="Symbol" w:hAnsi="Symbol" w:hint="default"/>
+      </w:rPr>
+    </w:lvl>
+    <w:lvl w:ilvl="4" w:tplc="08130003" w:tentative="1">
+      <w:start w:val="1"/>
+      <w:numFmt w:val="bullet"/>
+      <w:lvlText w:val="o"/>
+      <w:lvlJc w:val="left"/>
+      <w:pPr>
+        <w:ind w:left="3600" w:hanging="360"/>
+      </w:pPr>
+      <w:rPr>
+        <w:rFonts w:ascii="Courier New" w:hAnsi="Courier New" w:cs="Courier New" w:hint="default"/>
+      </w:rPr>
+    </w:lvl>
+    <w:lvl w:ilvl="5" w:tplc="08130005" w:tentative="1">
+      <w:start w:val="1"/>
+      <w:numFmt w:val="bullet"/>
+      <w:lvlText w:val=""/>
+      <w:lvlJc w:val="left"/>
+      <w:pPr>
+        <w:ind w:left="4320" w:hanging="360"/>
+      </w:pPr>
+      <w:rPr>
+        <w:rFonts w:ascii="Wingdings" w:hAnsi="Wingdings" w:hint="default"/>
+      </w:rPr>
+    </w:lvl>
+    <w:lvl w:ilvl="6" w:tplc="08130001" w:tentative="1">
+      <w:start w:val="1"/>
+      <w:numFmt w:val="bullet"/>
+      <w:lvlText w:val=""/>
+      <w:lvlJc w:val="left"/>
+      <w:pPr>
+        <w:ind w:left="5040" w:hanging="360"/>
+      </w:pPr>
+      <w:rPr>
+        <w:rFonts w:ascii="Symbol" w:hAnsi="Symbol" w:hint="default"/>
+      </w:rPr>
+    </w:lvl>
+    <w:lvl w:ilvl="7" w:tplc="08130003" w:tentative="1">
+      <w:start w:val="1"/>
+      <w:numFmt w:val="bullet"/>
+      <w:lvlText w:val="o"/>
+      <w:lvlJc w:val="left"/>
+      <w:pPr>
+        <w:ind w:left="5760" w:hanging="360"/>
+      </w:pPr>
+      <w:rPr>
+        <w:rFonts w:ascii="Courier New" w:hAnsi="Courier New" w:cs="Courier New" w:hint="default"/>
+      </w:rPr>
+    </w:lvl>
+    <w:lvl w:ilvl="8" w:tplc="08130005" w:tentative="1">
+      <w:start w:val="1"/>
+      <w:numFmt w:val="bullet"/>
+      <w:lvlText w:val=""/>
+      <w:lvlJc w:val="left"/>
+      <w:pPr>
+        <w:ind w:left="6480" w:hanging="360"/>
+      </w:pPr>
+      <w:rPr>
+        <w:rFonts w:ascii="Wingdings" w:hAnsi="Wingdings" w:hint="default"/>
+      </w:rPr>
+    </w:lvl>
+  </w:abstractNum>
+  <w:abstractNum w:abstractNumId="1" w15:restartNumberingAfterBreak="0">
+    <w:nsid w:val="5BF04FB7"/>
+    <w:multiLevelType w:val="hybridMultilevel"/>
+    <w:tmpl w:val="C024D0AC"/>
+    <w:lvl w:ilvl="0" w:tplc="08130001">
+      <w:start w:val="1"/>
+      <w:numFmt w:val="bullet"/>
+      <w:lvlText w:val=""/>
+      <w:lvlJc w:val="left"/>
+      <w:pPr>
+        <w:ind w:left="1428" w:hanging="360"/>
+      </w:pPr>
+      <w:rPr>
+        <w:rFonts w:ascii="Symbol" w:hAnsi="Symbol" w:hint="default"/>
+      </w:rPr>
+    </w:lvl>
+    <w:lvl w:ilvl="1" w:tplc="08130003" w:tentative="1">
+      <w:start w:val="1"/>
+      <w:numFmt w:val="bullet"/>
+      <w:lvlText w:val="o"/>
+      <w:lvlJc w:val="left"/>
+      <w:pPr>
+        <w:ind w:left="2148" w:hanging="360"/>
+      </w:pPr>
+      <w:rPr>
+        <w:rFonts w:ascii="Courier New" w:hAnsi="Courier New" w:cs="Courier New" w:hint="default"/>
+      </w:rPr>
+    </w:lvl>
+    <w:lvl w:ilvl="2" w:tplc="08130005" w:tentative="1">
+      <w:start w:val="1"/>
+      <w:numFmt w:val="bullet"/>
+      <w:lvlText w:val=""/>
+      <w:lvlJc w:val="left"/>
+      <w:pPr>
+        <w:ind w:left="2868" w:hanging="360"/>
+      </w:pPr>
+      <w:rPr>
+        <w:rFonts w:ascii="Wingdings" w:hAnsi="Wingdings" w:hint="default"/>
+      </w:rPr>
+    </w:lvl>
+    <w:lvl w:ilvl="3" w:tplc="08130001" w:tentative="1">
+      <w:start w:val="1"/>
+      <w:numFmt w:val="bullet"/>
+      <w:lvlText w:val=""/>
+      <w:lvlJc w:val="left"/>
+      <w:pPr>
+        <w:ind w:left="3588" w:hanging="360"/>
+      </w:pPr>
+      <w:rPr>
+        <w:rFonts w:ascii="Symbol" w:hAnsi="Symbol" w:hint="default"/>
+      </w:rPr>
+    </w:lvl>
+    <w:lvl w:ilvl="4" w:tplc="08130003" w:tentative="1">
+      <w:start w:val="1"/>
+      <w:numFmt w:val="bullet"/>
+      <w:lvlText w:val="o"/>
+      <w:lvlJc w:val="left"/>
+      <w:pPr>
+        <w:ind w:left="4308" w:hanging="360"/>
+      </w:pPr>
+      <w:rPr>
+        <w:rFonts w:ascii="Courier New" w:hAnsi="Courier New" w:cs="Courier New" w:hint="default"/>
+      </w:rPr>
+    </w:lvl>
+    <w:lvl w:ilvl="5" w:tplc="08130005" w:tentative="1">
+      <w:start w:val="1"/>
+      <w:numFmt w:val="bullet"/>
+      <w:lvlText w:val=""/>
+      <w:lvlJc w:val="left"/>
+      <w:pPr>
+        <w:ind w:left="5028" w:hanging="360"/>
+      </w:pPr>
+      <w:rPr>
+        <w:rFonts w:ascii="Wingdings" w:hAnsi="Wingdings" w:hint="default"/>
+      </w:rPr>
+    </w:lvl>
+    <w:lvl w:ilvl="6" w:tplc="08130001" w:tentative="1">
+      <w:start w:val="1"/>
+      <w:numFmt w:val="bullet"/>
+      <w:lvlText w:val=""/>
+      <w:lvlJc w:val="left"/>
+      <w:pPr>
+        <w:ind w:left="5748" w:hanging="360"/>
+      </w:pPr>
+      <w:rPr>
+        <w:rFonts w:ascii="Symbol" w:hAnsi="Symbol" w:hint="default"/>
+      </w:rPr>
+    </w:lvl>
+    <w:lvl w:ilvl="7" w:tplc="08130003" w:tentative="1">
+      <w:start w:val="1"/>
+      <w:numFmt w:val="bullet"/>
+      <w:lvlText w:val="o"/>
+      <w:lvlJc w:val="left"/>
+      <w:pPr>
+        <w:ind w:left="6468" w:hanging="360"/>
+      </w:pPr>
+      <w:rPr>
+        <w:rFonts w:ascii="Courier New" w:hAnsi="Courier New" w:cs="Courier New" w:hint="default"/>
+      </w:rPr>
+    </w:lvl>
+    <w:lvl w:ilvl="8" w:tplc="08130005" w:tentative="1">
+      <w:start w:val="1"/>
+      <w:numFmt w:val="bullet"/>
+      <w:lvlText w:val=""/>
+      <w:lvlJc w:val="left"/>
+      <w:pPr>
+        <w:ind w:left="7188" w:hanging="360"/>
+      </w:pPr>
+      <w:rPr>
+        <w:rFonts w:ascii="Wingdings" w:hAnsi="Wingdings" w:hint="default"/>
+      </w:rPr>
+    </w:lvl>
+  </w:abstractNum>
+  <w:num w:numId="1">
+    <w:abstractNumId w:val="1"/>
+  </w:num>
+  <w:num w:numId="2">
+    <w:abstractNumId w:val="0"/>
+  </w:num>
+</w:numbering>
 </file>
 
 <file path=word/styles.xml><?xml version="1.0" encoding="utf-8"?>
@@ -932,6 +1600,17 @@
       <w:lang w:val="en-GB"/>
     </w:rPr>
   </w:style>
+  <w:style w:type="paragraph" w:styleId="Lijstalinea">
+    <w:name w:val="List Paragraph"/>
+    <w:basedOn w:val="Standaard"/>
+    <w:uiPriority w:val="34"/>
+    <w:qFormat/>
+    <w:rsid w:val="003D5DC3"/>
+    <w:pPr>
+      <w:ind w:left="720"/>
+      <w:contextualSpacing/>
+    </w:pPr>
+  </w:style>
 </w:styles>
 </file>
 

</xml_diff>

<commit_message>
beetje verslag + aanpassing parameters
</commit_message>
<xml_diff>
--- a/Assignment 2/Assignment 2.docx
+++ b/Assignment 2/Assignment 2.docx
@@ -166,15 +166,13 @@
     <w:p>
       <w:r>
         <w:tab/>
-        <w:t xml:space="preserve">But C8 slide 82 sampling frequency at least 10-20 times larger </w:t>
-      </w:r>
-      <w:proofErr w:type="spellStart"/>
-      <w:r>
-        <w:t>then</w:t>
-      </w:r>
-      <w:proofErr w:type="spellEnd"/>
-      <w:r>
-        <w:t xml:space="preserve"> bandwidth</w:t>
+        <w:t>But C8 slide 82 sampling frequency at least 10-20 times larger th</w:t>
+      </w:r>
+      <w:r>
+        <w:t>a</w:t>
+      </w:r>
+      <w:r>
+        <w:t>n bandwidth</w:t>
       </w:r>
     </w:p>
     <w:p>
@@ -418,6 +416,19 @@
         <w:adjustRightInd w:val="0"/>
         <w:spacing w:after="0" w:line="240" w:lineRule="auto"/>
       </w:pPr>
+      <w:r>
+        <w:tab/>
+        <w:t>But the larger</w:t>
+      </w:r>
+      <w:r>
+        <w:t xml:space="preserve"> this margin, there is more/faster integrating action (C8S40) </w:t>
+      </w:r>
+      <w:r>
+        <w:t>, the smaller the bandwidth</w:t>
+      </w:r>
+      <w:r>
+        <w:t>, the smaller the total error for a step input</w:t>
+      </w:r>
     </w:p>
     <w:p>
       <w:pPr>
@@ -427,7 +438,15 @@
         <w:spacing w:after="0" w:line="240" w:lineRule="auto"/>
       </w:pPr>
       <w:r>
-        <w:t>Design method followed from exercise session</w:t>
+        <w:t xml:space="preserve">Since effect on phase margin problems is not that large, </w:t>
+      </w:r>
+      <w:proofErr w:type="spellStart"/>
+      <w:r>
+        <w:t>ddphi</w:t>
+      </w:r>
+      <w:proofErr w:type="spellEnd"/>
+      <w:r>
+        <w:t xml:space="preserve"> = 15° is chosen CHANGE VALUES!</w:t>
       </w:r>
     </w:p>
     <w:p>
@@ -445,6 +464,9 @@
         <w:adjustRightInd w:val="0"/>
         <w:spacing w:after="0" w:line="240" w:lineRule="auto"/>
       </w:pPr>
+      <w:r>
+        <w:t>Design method followed from exercise session</w:t>
+      </w:r>
     </w:p>
     <w:p>
       <w:pPr>
@@ -452,9 +474,6 @@
         <w:autoSpaceDN w:val="0"/>
         <w:adjustRightInd w:val="0"/>
         <w:spacing w:after="0" w:line="240" w:lineRule="auto"/>
-        <w:rPr>
-          <w:lang w:val="nl-BE"/>
-        </w:rPr>
       </w:pPr>
     </w:p>
     <w:p>
@@ -463,9 +482,6 @@
         <w:autoSpaceDN w:val="0"/>
         <w:adjustRightInd w:val="0"/>
         <w:spacing w:after="0" w:line="240" w:lineRule="auto"/>
-        <w:rPr>
-          <w:lang w:val="nl-BE"/>
-        </w:rPr>
       </w:pPr>
     </w:p>
     <w:p>
@@ -474,9 +490,6 @@
         <w:autoSpaceDN w:val="0"/>
         <w:adjustRightInd w:val="0"/>
         <w:spacing w:after="0" w:line="240" w:lineRule="auto"/>
-        <w:rPr>
-          <w:lang w:val="nl-BE"/>
-        </w:rPr>
       </w:pPr>
     </w:p>
     <w:p>
@@ -485,9 +498,6 @@
         <w:autoSpaceDN w:val="0"/>
         <w:adjustRightInd w:val="0"/>
         <w:spacing w:after="0" w:line="240" w:lineRule="auto"/>
-        <w:rPr>
-          <w:lang w:val="nl-BE"/>
-        </w:rPr>
       </w:pPr>
     </w:p>
     <w:p>
@@ -496,9 +506,6 @@
         <w:autoSpaceDN w:val="0"/>
         <w:adjustRightInd w:val="0"/>
         <w:spacing w:after="0" w:line="240" w:lineRule="auto"/>
-        <w:rPr>
-          <w:lang w:val="nl-BE"/>
-        </w:rPr>
       </w:pPr>
     </w:p>
     <w:p>
@@ -507,9 +514,6 @@
         <w:autoSpaceDN w:val="0"/>
         <w:adjustRightInd w:val="0"/>
         <w:spacing w:after="0" w:line="240" w:lineRule="auto"/>
-        <w:rPr>
-          <w:lang w:val="nl-BE"/>
-        </w:rPr>
       </w:pPr>
     </w:p>
     <w:p>
@@ -518,9 +522,6 @@
         <w:autoSpaceDN w:val="0"/>
         <w:adjustRightInd w:val="0"/>
         <w:spacing w:after="0" w:line="240" w:lineRule="auto"/>
-        <w:rPr>
-          <w:lang w:val="nl-BE"/>
-        </w:rPr>
       </w:pPr>
     </w:p>
     <w:p>
@@ -529,6 +530,22 @@
         <w:autoSpaceDN w:val="0"/>
         <w:adjustRightInd w:val="0"/>
         <w:spacing w:after="0" w:line="240" w:lineRule="auto"/>
+      </w:pPr>
+    </w:p>
+    <w:p>
+      <w:pPr>
+        <w:autoSpaceDE w:val="0"/>
+        <w:autoSpaceDN w:val="0"/>
+        <w:adjustRightInd w:val="0"/>
+        <w:spacing w:after="0" w:line="240" w:lineRule="auto"/>
+      </w:pPr>
+    </w:p>
+    <w:p>
+      <w:pPr>
+        <w:autoSpaceDE w:val="0"/>
+        <w:autoSpaceDN w:val="0"/>
+        <w:adjustRightInd w:val="0"/>
+        <w:spacing w:after="0" w:line="240" w:lineRule="auto"/>
         <w:rPr>
           <w:lang w:val="nl-BE"/>
         </w:rPr>
@@ -538,7 +555,6 @@
         <w:rPr>
           <w:lang w:val="nl-BE"/>
         </w:rPr>
-        <w:lastRenderedPageBreak/>
         <w:t>Conclusions</w:t>
       </w:r>
       <w:proofErr w:type="spellEnd"/>
@@ -622,6 +638,7 @@
       </w:pPr>
       <w:r>
         <w:rPr>
+          <w:noProof/>
           <w:lang w:val="nl-BE"/>
         </w:rPr>
         <w:drawing>
@@ -694,9 +711,17 @@
     </w:p>
     <w:p>
       <w:pPr>
+        <w:pStyle w:val="Lijstalinea"/>
+      </w:pPr>
+    </w:p>
+    <w:p>
+      <w:pPr>
         <w:ind w:left="360"/>
       </w:pPr>
       <w:r>
+        <w:rPr>
+          <w:noProof/>
+        </w:rPr>
         <w:drawing>
           <wp:anchor distT="0" distB="0" distL="114300" distR="114300" simplePos="0" relativeHeight="251659264" behindDoc="0" locked="0" layoutInCell="1" allowOverlap="1" wp14:anchorId="168211BF" wp14:editId="48AFF6DF">
             <wp:simplePos x="0" y="0"/>
@@ -748,6 +773,9 @@
         </w:drawing>
       </w:r>
       <w:r>
+        <w:rPr>
+          <w:noProof/>
+        </w:rPr>
         <w:drawing>
           <wp:inline distT="0" distB="0" distL="0" distR="0" wp14:anchorId="3C1AC1F0" wp14:editId="698EF9DD">
             <wp:extent cx="2548246" cy="713509"/>
@@ -777,6 +805,149 @@
                     <a:prstGeom prst="rect">
                       <a:avLst/>
                     </a:prstGeom>
+                  </pic:spPr>
+                </pic:pic>
+              </a:graphicData>
+            </a:graphic>
+          </wp:inline>
+        </w:drawing>
+      </w:r>
+    </w:p>
+    <w:p>
+      <w:pPr>
+        <w:ind w:left="360"/>
+      </w:pPr>
+    </w:p>
+    <w:p>
+      <w:pPr>
+        <w:ind w:left="360"/>
+      </w:pPr>
+    </w:p>
+    <w:p>
+      <w:pPr>
+        <w:ind w:left="360"/>
+      </w:pPr>
+    </w:p>
+    <w:p>
+      <w:pPr>
+        <w:ind w:left="360"/>
+      </w:pPr>
+    </w:p>
+    <w:p>
+      <w:pPr>
+        <w:ind w:left="360"/>
+      </w:pPr>
+      <w:r>
+        <w:rPr>
+          <w:noProof/>
+        </w:rPr>
+        <w:lastRenderedPageBreak/>
+        <w:drawing>
+          <wp:inline distT="0" distB="0" distL="0" distR="0" wp14:anchorId="20A56790" wp14:editId="19A33229">
+            <wp:extent cx="7414054" cy="5561358"/>
+            <wp:effectExtent l="0" t="7302" r="8572" b="8573"/>
+            <wp:docPr id="7" name="Afbeelding 7" descr="Afbeelding met tekst, whiteboard&#10;&#10;Automatisch gegenereerde beschrijving"/>
+            <wp:cNvGraphicFramePr>
+              <a:graphicFrameLocks xmlns:a="http://schemas.openxmlformats.org/drawingml/2006/main" noChangeAspect="1"/>
+            </wp:cNvGraphicFramePr>
+            <a:graphic xmlns:a="http://schemas.openxmlformats.org/drawingml/2006/main">
+              <a:graphicData uri="http://schemas.openxmlformats.org/drawingml/2006/picture">
+                <pic:pic xmlns:pic="http://schemas.openxmlformats.org/drawingml/2006/picture">
+                  <pic:nvPicPr>
+                    <pic:cNvPr id="7" name="Afbeelding 7" descr="Afbeelding met tekst, whiteboard&#10;&#10;Automatisch gegenereerde beschrijving"/>
+                    <pic:cNvPicPr>
+                      <a:picLocks noChangeAspect="1" noChangeArrowheads="1"/>
+                    </pic:cNvPicPr>
+                  </pic:nvPicPr>
+                  <pic:blipFill>
+                    <a:blip r:embed="rId12" cstate="print">
+                      <a:extLst>
+                        <a:ext uri="{28A0092B-C50C-407E-A947-70E740481C1C}">
+                          <a14:useLocalDpi xmlns:a14="http://schemas.microsoft.com/office/drawing/2010/main" val="0"/>
+                        </a:ext>
+                      </a:extLst>
+                    </a:blip>
+                    <a:srcRect/>
+                    <a:stretch>
+                      <a:fillRect/>
+                    </a:stretch>
+                  </pic:blipFill>
+                  <pic:spPr bwMode="auto">
+                    <a:xfrm rot="5400000">
+                      <a:off x="0" y="0"/>
+                      <a:ext cx="7415744" cy="5562626"/>
+                    </a:xfrm>
+                    <a:prstGeom prst="rect">
+                      <a:avLst/>
+                    </a:prstGeom>
+                    <a:noFill/>
+                    <a:ln>
+                      <a:noFill/>
+                    </a:ln>
+                  </pic:spPr>
+                </pic:pic>
+              </a:graphicData>
+            </a:graphic>
+          </wp:inline>
+        </w:drawing>
+      </w:r>
+    </w:p>
+    <w:p>
+      <w:pPr>
+        <w:ind w:left="360"/>
+      </w:pPr>
+    </w:p>
+    <w:p>
+      <w:pPr>
+        <w:ind w:left="360"/>
+      </w:pPr>
+      <w:r>
+        <w:rPr>
+          <w:noProof/>
+        </w:rPr>
+        <w:lastRenderedPageBreak/>
+        <w:drawing>
+          <wp:inline distT="0" distB="0" distL="0" distR="0" wp14:anchorId="101C8E2D" wp14:editId="2C512BD6">
+            <wp:extent cx="5760720" cy="4321175"/>
+            <wp:effectExtent l="0" t="0" r="0" b="3175"/>
+            <wp:docPr id="5" name="Afbeelding 5" descr="Afbeelding met tekst&#10;&#10;Automatisch gegenereerde beschrijving"/>
+            <wp:cNvGraphicFramePr>
+              <a:graphicFrameLocks xmlns:a="http://schemas.openxmlformats.org/drawingml/2006/main" noChangeAspect="1"/>
+            </wp:cNvGraphicFramePr>
+            <a:graphic xmlns:a="http://schemas.openxmlformats.org/drawingml/2006/main">
+              <a:graphicData uri="http://schemas.openxmlformats.org/drawingml/2006/picture">
+                <pic:pic xmlns:pic="http://schemas.openxmlformats.org/drawingml/2006/picture">
+                  <pic:nvPicPr>
+                    <pic:cNvPr id="5" name="Afbeelding 5" descr="Afbeelding met tekst&#10;&#10;Automatisch gegenereerde beschrijving"/>
+                    <pic:cNvPicPr>
+                      <a:picLocks noChangeAspect="1" noChangeArrowheads="1"/>
+                    </pic:cNvPicPr>
+                  </pic:nvPicPr>
+                  <pic:blipFill>
+                    <a:blip r:embed="rId13" cstate="print">
+                      <a:extLst>
+                        <a:ext uri="{28A0092B-C50C-407E-A947-70E740481C1C}">
+                          <a14:useLocalDpi xmlns:a14="http://schemas.microsoft.com/office/drawing/2010/main" val="0"/>
+                        </a:ext>
+                      </a:extLst>
+                    </a:blip>
+                    <a:srcRect/>
+                    <a:stretch>
+                      <a:fillRect/>
+                    </a:stretch>
+                  </pic:blipFill>
+                  <pic:spPr bwMode="auto">
+                    <a:xfrm>
+                      <a:off x="0" y="0"/>
+                      <a:ext cx="5760720" cy="4321175"/>
+                    </a:xfrm>
+                    <a:prstGeom prst="rect">
+                      <a:avLst/>
+                    </a:prstGeom>
+                    <a:noFill/>
+                    <a:ln>
+                      <a:noFill/>
+                    </a:ln>
                   </pic:spPr>
                 </pic:pic>
               </a:graphicData>

</xml_diff>